<commit_message>
Update script for presentation
</commit_message>
<xml_diff>
--- a/key-value-store/kv-praesi.docx
+++ b/key-value-store/kv-praesi.docx
@@ -4,6 +4,11 @@
   <w:body>
     <w:p>
       <w:pPr>
+        <w:pStyle w:val="Listenabsatz"/>
+        <w:numPr>
+          <w:ilvl w:val="0"/>
+          <w:numId w:val="6"/>
+        </w:numPr>
         <w:rPr>
           <w:b/>
           <w:sz w:val="28"/>
@@ -12,571 +17,54 @@
       </w:pPr>
       <w:r>
         <w:rPr>
+          <w:sz w:val="24"/>
+        </w:rPr>
+        <w:t>Danke, Ich werde nun mit SW-DB fortfahren</w:t>
+      </w:r>
+    </w:p>
+    <w:p>
+      <w:pPr>
+        <w:pStyle w:val="Listenabsatz"/>
+        <w:numPr>
+          <w:ilvl w:val="0"/>
+          <w:numId w:val="6"/>
+        </w:numPr>
+        <w:rPr>
           <w:b/>
           <w:sz w:val="28"/>
           <w:u w:val="single"/>
         </w:rPr>
-        <w:t>Was ist eine SW-DB</w:t>
-      </w:r>
-      <w:r>
+      </w:pPr>
+      <w:r>
+        <w:rPr>
+          <w:sz w:val="24"/>
+        </w:rPr>
+        <w:t>Anfangen werde ich damit, was eine SW-DB eigentlich ist</w:t>
+      </w:r>
+    </w:p>
+    <w:p>
+      <w:pPr>
         <w:rPr>
           <w:b/>
           <w:sz w:val="28"/>
           <w:u w:val="single"/>
         </w:rPr>
-        <w:t xml:space="preserve"> (Eng. Key-Value-Store)</w:t>
-      </w:r>
-    </w:p>
-    <w:p>
-      <w:pPr>
-        <w:pStyle w:val="Listenabsatz"/>
-        <w:numPr>
-          <w:ilvl w:val="0"/>
-          <w:numId w:val="1"/>
-        </w:numPr>
-        <w:rPr>
-          <w:sz w:val="24"/>
-        </w:rPr>
-      </w:pPr>
-      <w:proofErr w:type="spellStart"/>
-      <w:r>
-        <w:rPr>
-          <w:sz w:val="24"/>
-        </w:rPr>
-        <w:t>NoSQL</w:t>
-      </w:r>
-      <w:proofErr w:type="spellEnd"/>
-      <w:r>
-        <w:rPr>
-          <w:sz w:val="24"/>
-        </w:rPr>
-        <w:t xml:space="preserve"> </w:t>
-      </w:r>
-      <w:r>
-        <w:rPr>
-          <w:sz w:val="24"/>
-        </w:rPr>
-        <w:sym w:font="Wingdings" w:char="F0E0"/>
-      </w:r>
-      <w:r>
-        <w:rPr>
-          <w:sz w:val="24"/>
-        </w:rPr>
-        <w:t xml:space="preserve"> verfolgt nichtrelationalen Ansatz</w:t>
-      </w:r>
-    </w:p>
-    <w:p>
-      <w:pPr>
-        <w:pStyle w:val="Listenabsatz"/>
-        <w:numPr>
-          <w:ilvl w:val="0"/>
-          <w:numId w:val="1"/>
-        </w:numPr>
-        <w:rPr>
-          <w:sz w:val="24"/>
-        </w:rPr>
-      </w:pPr>
-      <w:r>
-        <w:rPr>
-          <w:sz w:val="24"/>
-        </w:rPr>
-        <w:t xml:space="preserve">Besteht aus SW-paaren </w:t>
-      </w:r>
-      <w:r>
-        <w:rPr>
-          <w:sz w:val="24"/>
-        </w:rPr>
-        <w:sym w:font="Wingdings" w:char="F0E0"/>
-      </w:r>
-      <w:r>
-        <w:rPr>
-          <w:sz w:val="24"/>
-        </w:rPr>
-        <w:t xml:space="preserve"> Vorstellen wie eine Tabelle mit den Spalten Schlüssel/Wert</w:t>
-      </w:r>
-    </w:p>
-    <w:p>
-      <w:pPr>
-        <w:pStyle w:val="Listenabsatz"/>
-        <w:numPr>
-          <w:ilvl w:val="0"/>
-          <w:numId w:val="1"/>
-        </w:numPr>
-        <w:rPr>
-          <w:sz w:val="24"/>
-        </w:rPr>
-      </w:pPr>
-      <w:r>
-        <w:rPr>
-          <w:sz w:val="24"/>
-        </w:rPr>
-        <w:t xml:space="preserve">Operieren meist im Hauptspeicher </w:t>
-      </w:r>
-      <w:r>
-        <w:rPr>
-          <w:sz w:val="24"/>
-        </w:rPr>
-        <w:sym w:font="Wingdings" w:char="F0E0"/>
-      </w:r>
-      <w:r>
-        <w:rPr>
-          <w:sz w:val="24"/>
-        </w:rPr>
-        <w:t xml:space="preserve"> Performance+ </w:t>
-      </w:r>
-    </w:p>
-    <w:p>
-      <w:pPr>
-        <w:pStyle w:val="Listenabsatz"/>
-        <w:numPr>
-          <w:ilvl w:val="0"/>
-          <w:numId w:val="1"/>
-        </w:numPr>
-        <w:rPr>
-          <w:sz w:val="24"/>
-        </w:rPr>
-      </w:pPr>
-      <w:r>
-        <w:rPr>
-          <w:sz w:val="24"/>
-        </w:rPr>
-        <w:t>Vorteile</w:t>
-      </w:r>
-    </w:p>
-    <w:p>
-      <w:pPr>
-        <w:pStyle w:val="Listenabsatz"/>
-        <w:numPr>
-          <w:ilvl w:val="1"/>
-          <w:numId w:val="1"/>
-        </w:numPr>
-        <w:rPr>
-          <w:sz w:val="24"/>
-        </w:rPr>
-      </w:pPr>
-      <w:r>
-        <w:rPr>
-          <w:sz w:val="24"/>
-        </w:rPr>
-        <w:t>Schnelle Lese-/Schreiboperationen</w:t>
-      </w:r>
-    </w:p>
-    <w:p>
-      <w:pPr>
-        <w:pStyle w:val="Listenabsatz"/>
-        <w:numPr>
-          <w:ilvl w:val="1"/>
-          <w:numId w:val="1"/>
-        </w:numPr>
-        <w:rPr>
-          <w:sz w:val="24"/>
-        </w:rPr>
-      </w:pPr>
-      <w:r>
-        <w:rPr>
-          <w:sz w:val="24"/>
-        </w:rPr>
-        <w:t>Flexibel</w:t>
-      </w:r>
-    </w:p>
-    <w:p>
-      <w:pPr>
-        <w:pStyle w:val="Listenabsatz"/>
-        <w:numPr>
-          <w:ilvl w:val="2"/>
-          <w:numId w:val="1"/>
-        </w:numPr>
-        <w:rPr>
-          <w:sz w:val="24"/>
-        </w:rPr>
-      </w:pPr>
-      <w:r>
-        <w:rPr>
-          <w:sz w:val="24"/>
-        </w:rPr>
-        <w:t>Attribute lassen sich beliebig einfügen/entfernen</w:t>
-      </w:r>
-    </w:p>
-    <w:p>
-      <w:pPr>
-        <w:pStyle w:val="Listenabsatz"/>
-        <w:numPr>
-          <w:ilvl w:val="1"/>
-          <w:numId w:val="1"/>
-        </w:numPr>
-        <w:rPr>
-          <w:sz w:val="24"/>
-        </w:rPr>
-      </w:pPr>
-      <w:r>
-        <w:rPr>
-          <w:sz w:val="24"/>
-        </w:rPr>
-        <w:t>Alle Datenformate möglich</w:t>
-      </w:r>
-    </w:p>
-    <w:p>
-      <w:pPr>
-        <w:pStyle w:val="Listenabsatz"/>
-        <w:numPr>
-          <w:ilvl w:val="2"/>
-          <w:numId w:val="1"/>
-        </w:numPr>
-        <w:rPr>
-          <w:sz w:val="24"/>
-        </w:rPr>
-      </w:pPr>
-      <w:r>
-        <w:rPr>
-          <w:sz w:val="24"/>
-        </w:rPr>
-        <w:t xml:space="preserve">Von True oder </w:t>
-      </w:r>
-      <w:proofErr w:type="spellStart"/>
-      <w:r>
-        <w:rPr>
-          <w:sz w:val="24"/>
-        </w:rPr>
-        <w:t>False</w:t>
-      </w:r>
-      <w:proofErr w:type="spellEnd"/>
-      <w:r>
-        <w:rPr>
-          <w:sz w:val="24"/>
-        </w:rPr>
-        <w:t xml:space="preserve"> repräsentiert durch 1 oder 0 bis BLOBs (Binary Large Objects)</w:t>
-      </w:r>
-    </w:p>
-    <w:p>
-      <w:pPr>
-        <w:pStyle w:val="Listenabsatz"/>
-        <w:numPr>
-          <w:ilvl w:val="0"/>
-          <w:numId w:val="1"/>
-        </w:numPr>
-        <w:rPr>
-          <w:sz w:val="24"/>
-        </w:rPr>
-      </w:pPr>
-      <w:proofErr w:type="spellStart"/>
-      <w:r>
-        <w:rPr>
-          <w:sz w:val="24"/>
-        </w:rPr>
-        <w:t>Use</w:t>
-      </w:r>
-      <w:proofErr w:type="spellEnd"/>
-      <w:r>
-        <w:rPr>
-          <w:sz w:val="24"/>
-        </w:rPr>
-        <w:t xml:space="preserve"> Cases</w:t>
-      </w:r>
-    </w:p>
-    <w:p>
-      <w:pPr>
-        <w:pStyle w:val="Listenabsatz"/>
-        <w:numPr>
-          <w:ilvl w:val="1"/>
-          <w:numId w:val="1"/>
-        </w:numPr>
-        <w:rPr>
-          <w:sz w:val="24"/>
-        </w:rPr>
-      </w:pPr>
-      <w:r>
-        <w:rPr>
-          <w:sz w:val="24"/>
-        </w:rPr>
-        <w:t>Sitzungsdetails in Webanwendungen</w:t>
-      </w:r>
-    </w:p>
-    <w:p>
-      <w:pPr>
-        <w:pStyle w:val="Listenabsatz"/>
-        <w:numPr>
-          <w:ilvl w:val="2"/>
-          <w:numId w:val="1"/>
-        </w:numPr>
-        <w:rPr>
-          <w:sz w:val="24"/>
-        </w:rPr>
-      </w:pPr>
-      <w:r>
-        <w:rPr>
-          <w:sz w:val="24"/>
-        </w:rPr>
-        <w:t>Informationen können einfach in ein Profil (Schlüssel) als Sitzungsdetails (Werte) gespeichert/abgerufen werden</w:t>
-      </w:r>
-    </w:p>
-    <w:p>
-      <w:pPr>
-        <w:pStyle w:val="Listenabsatz"/>
-        <w:numPr>
-          <w:ilvl w:val="1"/>
-          <w:numId w:val="1"/>
-        </w:numPr>
-        <w:rPr>
-          <w:sz w:val="24"/>
-        </w:rPr>
-      </w:pPr>
-      <w:r>
-        <w:rPr>
-          <w:sz w:val="24"/>
-        </w:rPr>
-        <w:t>Datencaching</w:t>
-      </w:r>
-    </w:p>
-    <w:p>
-      <w:pPr>
-        <w:pStyle w:val="Listenabsatz"/>
-        <w:numPr>
-          <w:ilvl w:val="2"/>
-          <w:numId w:val="1"/>
-        </w:numPr>
-        <w:rPr>
-          <w:sz w:val="24"/>
-        </w:rPr>
-      </w:pPr>
-      <w:r>
-        <w:rPr>
-          <w:sz w:val="24"/>
-        </w:rPr>
-        <w:t>Daten in-Memory zwischenspeichern, um langwierigen Lese-/Schreibvorgängen auf Festplatten zu entgehen</w:t>
-      </w:r>
-    </w:p>
-    <w:p>
-      <w:pPr>
-        <w:pStyle w:val="Listenabsatz"/>
-        <w:numPr>
-          <w:ilvl w:val="2"/>
-          <w:numId w:val="1"/>
-        </w:numPr>
-        <w:rPr>
-          <w:sz w:val="24"/>
-        </w:rPr>
-      </w:pPr>
-      <w:r>
-        <w:rPr>
-          <w:sz w:val="24"/>
-        </w:rPr>
-        <w:t>Analysedaten zwischenspeichern (Analyseergebnisse einer komplexen SQL-Abfrage zwischenspeichern, damit die Abfrage nicht immer neu ausgeführt werden muss)</w:t>
-      </w:r>
-    </w:p>
-    <w:p>
-      <w:pPr>
-        <w:pStyle w:val="Listenabsatz"/>
-        <w:numPr>
-          <w:ilvl w:val="0"/>
-          <w:numId w:val="1"/>
-        </w:numPr>
-        <w:rPr>
-          <w:sz w:val="24"/>
-        </w:rPr>
-      </w:pPr>
-      <w:r>
-        <w:rPr>
-          <w:sz w:val="24"/>
-        </w:rPr>
-        <w:t xml:space="preserve">Hier gewählt </w:t>
-      </w:r>
-      <w:proofErr w:type="spellStart"/>
-      <w:r>
-        <w:rPr>
-          <w:sz w:val="24"/>
-        </w:rPr>
-        <w:t>Redis</w:t>
-      </w:r>
-      <w:proofErr w:type="spellEnd"/>
-      <w:r>
-        <w:rPr>
-          <w:sz w:val="24"/>
-        </w:rPr>
-        <w:t xml:space="preserve"> (Remote </w:t>
-      </w:r>
-      <w:proofErr w:type="spellStart"/>
-      <w:r>
-        <w:rPr>
-          <w:sz w:val="24"/>
-        </w:rPr>
-        <w:t>Dictionary</w:t>
-      </w:r>
-      <w:proofErr w:type="spellEnd"/>
-      <w:r>
-        <w:rPr>
-          <w:sz w:val="24"/>
-        </w:rPr>
-        <w:t xml:space="preserve"> Server)</w:t>
-      </w:r>
-    </w:p>
-    <w:p>
-      <w:pPr>
-        <w:pStyle w:val="Listenabsatz"/>
-        <w:numPr>
-          <w:ilvl w:val="1"/>
-          <w:numId w:val="1"/>
-        </w:numPr>
-        <w:rPr>
-          <w:sz w:val="24"/>
-        </w:rPr>
-      </w:pPr>
-      <w:r>
-        <w:rPr>
-          <w:sz w:val="24"/>
-        </w:rPr>
-        <w:t>Open-Source</w:t>
-      </w:r>
-    </w:p>
-    <w:p>
-      <w:pPr>
-        <w:pStyle w:val="Listenabsatz"/>
-        <w:numPr>
-          <w:ilvl w:val="1"/>
-          <w:numId w:val="1"/>
-        </w:numPr>
-        <w:rPr>
-          <w:sz w:val="24"/>
-        </w:rPr>
-      </w:pPr>
-      <w:r>
-        <w:rPr>
-          <w:sz w:val="24"/>
-        </w:rPr>
-        <w:t>Als v</w:t>
-      </w:r>
-      <w:r>
-        <w:rPr>
-          <w:sz w:val="24"/>
-        </w:rPr>
-        <w:t>erbreitetste</w:t>
-      </w:r>
-      <w:r>
-        <w:rPr>
-          <w:sz w:val="24"/>
-        </w:rPr>
-        <w:t>s</w:t>
-      </w:r>
-      <w:r>
-        <w:rPr>
-          <w:sz w:val="24"/>
-        </w:rPr>
-        <w:t xml:space="preserve"> Schlüssel-Werte-Datenbank</w:t>
-      </w:r>
-      <w:r>
-        <w:rPr>
-          <w:sz w:val="24"/>
-        </w:rPr>
-        <w:t xml:space="preserve"> DBMS</w:t>
-      </w:r>
-    </w:p>
-    <w:p>
-      <w:pPr>
-        <w:pStyle w:val="Listenabsatz"/>
-        <w:numPr>
-          <w:ilvl w:val="2"/>
-          <w:numId w:val="1"/>
-        </w:numPr>
-        <w:rPr>
-          <w:sz w:val="24"/>
-        </w:rPr>
-      </w:pPr>
-      <w:r>
-        <w:rPr>
-          <w:sz w:val="24"/>
-        </w:rPr>
-        <w:t>Gut dokumentiert</w:t>
-      </w:r>
-    </w:p>
-    <w:p>
-      <w:pPr>
-        <w:pStyle w:val="Listenabsatz"/>
-        <w:numPr>
-          <w:ilvl w:val="2"/>
-          <w:numId w:val="1"/>
-        </w:numPr>
-        <w:rPr>
-          <w:sz w:val="24"/>
-        </w:rPr>
-      </w:pPr>
-      <w:r>
-        <w:rPr>
-          <w:sz w:val="24"/>
-        </w:rPr>
-        <w:t>Wird in vielen Programmiersprachen durch Bibliotheken unterstü</w:t>
-      </w:r>
-      <w:r>
-        <w:rPr>
-          <w:sz w:val="24"/>
-        </w:rPr>
-        <w:t>t</w:t>
-      </w:r>
-      <w:r>
-        <w:rPr>
-          <w:sz w:val="24"/>
-        </w:rPr>
-        <w:t>zt</w:t>
-      </w:r>
-    </w:p>
-    <w:p>
-      <w:pPr>
-        <w:pStyle w:val="Listenabsatz"/>
-        <w:numPr>
-          <w:ilvl w:val="3"/>
-          <w:numId w:val="1"/>
-        </w:numPr>
-        <w:rPr>
-          <w:sz w:val="24"/>
-        </w:rPr>
-      </w:pPr>
-      <w:proofErr w:type="spellStart"/>
-      <w:r>
-        <w:rPr>
-          <w:sz w:val="24"/>
-        </w:rPr>
-        <w:t>Redis-py</w:t>
-      </w:r>
-      <w:proofErr w:type="spellEnd"/>
-      <w:r>
-        <w:rPr>
-          <w:sz w:val="24"/>
-        </w:rPr>
-        <w:t xml:space="preserve"> für Python </w:t>
-      </w:r>
-      <w:r>
-        <w:rPr>
-          <w:sz w:val="24"/>
-        </w:rPr>
-        <w:sym w:font="Wingdings" w:char="F0E0"/>
-      </w:r>
-      <w:r>
-        <w:rPr>
-          <w:sz w:val="24"/>
-        </w:rPr>
-        <w:t xml:space="preserve"> Alle für uns relevanten Operationen abbildbar</w:t>
-      </w:r>
-    </w:p>
-    <w:p>
-      <w:pPr>
-        <w:rPr>
-          <w:sz w:val="24"/>
-        </w:rPr>
-      </w:pPr>
-    </w:p>
-    <w:p>
-      <w:pPr>
+      </w:pPr>
+      <w:r>
         <w:rPr>
           <w:b/>
           <w:sz w:val="28"/>
           <w:u w:val="single"/>
         </w:rPr>
-      </w:pPr>
+        <w:t>Was ist eine SW-DB</w:t>
+      </w:r>
       <w:r>
         <w:rPr>
           <w:b/>
           <w:sz w:val="28"/>
           <w:u w:val="single"/>
         </w:rPr>
-        <w:t>Prinzip Schlüssel-Werte-Datenbank</w:t>
+        <w:t xml:space="preserve"> (Eng. Key-Value-Store)</w:t>
       </w:r>
     </w:p>
     <w:p>
@@ -590,11 +78,31 @@
           <w:sz w:val="24"/>
         </w:rPr>
       </w:pPr>
-      <w:r>
-        <w:rPr>
-          <w:sz w:val="24"/>
-        </w:rPr>
-        <w:t>Einfacher Schlüssel (Matrikelnummer) mit einfachem Wert (Name als String)</w:t>
+      <w:proofErr w:type="spellStart"/>
+      <w:r>
+        <w:rPr>
+          <w:sz w:val="24"/>
+        </w:rPr>
+        <w:t>NoSQL</w:t>
+      </w:r>
+      <w:proofErr w:type="spellEnd"/>
+      <w:r>
+        <w:rPr>
+          <w:sz w:val="24"/>
+        </w:rPr>
+        <w:t xml:space="preserve"> </w:t>
+      </w:r>
+      <w:r>
+        <w:rPr>
+          <w:sz w:val="24"/>
+        </w:rPr>
+        <w:sym w:font="Wingdings" w:char="F0E0"/>
+      </w:r>
+      <w:r>
+        <w:rPr>
+          <w:sz w:val="24"/>
+        </w:rPr>
+        <w:t xml:space="preserve"> verfolgt nichtrelationalen Ansatz</w:t>
       </w:r>
     </w:p>
     <w:p>
@@ -612,7 +120,79 @@
         <w:rPr>
           <w:sz w:val="24"/>
         </w:rPr>
-        <w:t>Mehrsagender Schlüssel</w:t>
+        <w:t xml:space="preserve">Besteht aus SW-paaren </w:t>
+      </w:r>
+      <w:r>
+        <w:rPr>
+          <w:sz w:val="24"/>
+        </w:rPr>
+        <w:sym w:font="Wingdings" w:char="F0E0"/>
+      </w:r>
+      <w:r>
+        <w:rPr>
+          <w:sz w:val="24"/>
+        </w:rPr>
+        <w:t xml:space="preserve"> Vorstellen wie eine Tabelle mit den Spalten Schlüssel/Wert</w:t>
+      </w:r>
+    </w:p>
+    <w:p>
+      <w:pPr>
+        <w:pStyle w:val="Listenabsatz"/>
+        <w:numPr>
+          <w:ilvl w:val="0"/>
+          <w:numId w:val="1"/>
+        </w:numPr>
+        <w:rPr>
+          <w:sz w:val="24"/>
+        </w:rPr>
+      </w:pPr>
+      <w:r>
+        <w:rPr>
+          <w:sz w:val="24"/>
+        </w:rPr>
+        <w:t xml:space="preserve">Operieren meist im Hauptspeicher </w:t>
+      </w:r>
+      <w:r>
+        <w:rPr>
+          <w:sz w:val="24"/>
+        </w:rPr>
+        <w:sym w:font="Wingdings" w:char="F0E0"/>
+      </w:r>
+      <w:r>
+        <w:rPr>
+          <w:sz w:val="24"/>
+        </w:rPr>
+        <w:t xml:space="preserve"> + in Performance</w:t>
+      </w:r>
+      <w:r>
+        <w:rPr>
+          <w:sz w:val="24"/>
+        </w:rPr>
+        <w:t xml:space="preserve"> </w:t>
+      </w:r>
+      <w:r>
+        <w:rPr>
+          <w:sz w:val="24"/>
+        </w:rPr>
+        <w:t>durch Hardware</w:t>
+      </w:r>
+    </w:p>
+    <w:p>
+      <w:pPr>
+        <w:pStyle w:val="Listenabsatz"/>
+        <w:numPr>
+          <w:ilvl w:val="0"/>
+          <w:numId w:val="1"/>
+        </w:numPr>
+        <w:rPr>
+          <w:sz w:val="24"/>
+        </w:rPr>
+      </w:pPr>
+      <w:r>
+        <w:rPr>
+          <w:sz w:val="24"/>
+        </w:rPr>
+        <w:t>Vorteile</w:t>
       </w:r>
     </w:p>
     <w:p>
@@ -630,21 +210,413 @@
         <w:rPr>
           <w:sz w:val="24"/>
         </w:rPr>
-        <w:t xml:space="preserve">Wert als Hash (Hash </w:t>
+        <w:t>Schnelle Lese-/Schreiboperationen</w:t>
+      </w:r>
+      <w:r>
+        <w:rPr>
+          <w:sz w:val="24"/>
+        </w:rPr>
+        <w:t xml:space="preserve"> //</w:t>
+      </w:r>
+      <w:r>
+        <w:rPr>
+          <w:sz w:val="24"/>
+        </w:rPr>
+        <w:t xml:space="preserve"> durch einfache Struktur</w:t>
+      </w:r>
+    </w:p>
+    <w:p>
+      <w:pPr>
+        <w:pStyle w:val="Listenabsatz"/>
+        <w:numPr>
+          <w:ilvl w:val="1"/>
+          <w:numId w:val="1"/>
+        </w:numPr>
+        <w:rPr>
+          <w:sz w:val="24"/>
+        </w:rPr>
+      </w:pPr>
+      <w:r>
+        <w:rPr>
+          <w:sz w:val="24"/>
+        </w:rPr>
+        <w:t>Flexibel</w:t>
+      </w:r>
+      <w:r>
+        <w:rPr>
+          <w:sz w:val="24"/>
+        </w:rPr>
+        <w:t xml:space="preserve"> </w:t>
+      </w:r>
+    </w:p>
+    <w:p>
+      <w:pPr>
+        <w:pStyle w:val="Listenabsatz"/>
+        <w:numPr>
+          <w:ilvl w:val="2"/>
+          <w:numId w:val="1"/>
+        </w:numPr>
+        <w:rPr>
+          <w:sz w:val="24"/>
+        </w:rPr>
+      </w:pPr>
+      <w:r>
+        <w:rPr>
+          <w:sz w:val="24"/>
+        </w:rPr>
+        <w:t>Attribute lassen sich beliebig einfügen/entfernen</w:t>
+      </w:r>
+    </w:p>
+    <w:p>
+      <w:pPr>
+        <w:pStyle w:val="Listenabsatz"/>
+        <w:numPr>
+          <w:ilvl w:val="1"/>
+          <w:numId w:val="1"/>
+        </w:numPr>
+        <w:rPr>
+          <w:sz w:val="24"/>
+        </w:rPr>
+      </w:pPr>
+      <w:r>
+        <w:rPr>
+          <w:sz w:val="24"/>
+        </w:rPr>
+        <w:t>Alle Datenformate möglich</w:t>
+      </w:r>
+      <w:r>
+        <w:rPr>
+          <w:sz w:val="24"/>
+        </w:rPr>
+        <w:t xml:space="preserve"> //</w:t>
+      </w:r>
+    </w:p>
+    <w:p>
+      <w:pPr>
+        <w:pStyle w:val="Listenabsatz"/>
+        <w:numPr>
+          <w:ilvl w:val="2"/>
+          <w:numId w:val="1"/>
+        </w:numPr>
+        <w:rPr>
+          <w:sz w:val="24"/>
+        </w:rPr>
+      </w:pPr>
+      <w:r>
+        <w:rPr>
+          <w:sz w:val="24"/>
+        </w:rPr>
+        <w:t xml:space="preserve">Von True oder </w:t>
       </w:r>
       <w:proofErr w:type="spellStart"/>
       <w:r>
         <w:rPr>
           <w:sz w:val="24"/>
         </w:rPr>
-        <w:t>mappt</w:t>
+        <w:t>False</w:t>
       </w:r>
       <w:proofErr w:type="spellEnd"/>
       <w:r>
         <w:rPr>
           <w:sz w:val="24"/>
         </w:rPr>
-        <w:t xml:space="preserve"> Felder mit Werten </w:t>
+        <w:t xml:space="preserve"> repräsentiert durch 1 oder 0 bis BLOBs (Binary Large Objects)</w:t>
+      </w:r>
+    </w:p>
+    <w:p>
+      <w:pPr>
+        <w:pStyle w:val="Listenabsatz"/>
+        <w:numPr>
+          <w:ilvl w:val="0"/>
+          <w:numId w:val="1"/>
+        </w:numPr>
+        <w:rPr>
+          <w:sz w:val="24"/>
+        </w:rPr>
+      </w:pPr>
+      <w:proofErr w:type="spellStart"/>
+      <w:r>
+        <w:rPr>
+          <w:sz w:val="24"/>
+        </w:rPr>
+        <w:t>Use</w:t>
+      </w:r>
+      <w:proofErr w:type="spellEnd"/>
+      <w:r>
+        <w:rPr>
+          <w:sz w:val="24"/>
+        </w:rPr>
+        <w:t xml:space="preserve"> Cases</w:t>
+      </w:r>
+    </w:p>
+    <w:p>
+      <w:pPr>
+        <w:pStyle w:val="Listenabsatz"/>
+        <w:numPr>
+          <w:ilvl w:val="1"/>
+          <w:numId w:val="1"/>
+        </w:numPr>
+        <w:rPr>
+          <w:sz w:val="24"/>
+        </w:rPr>
+      </w:pPr>
+      <w:r>
+        <w:rPr>
+          <w:sz w:val="24"/>
+        </w:rPr>
+        <w:t>Sitzungsdetails in Webanwendungen</w:t>
+      </w:r>
+    </w:p>
+    <w:p>
+      <w:pPr>
+        <w:pStyle w:val="Listenabsatz"/>
+        <w:numPr>
+          <w:ilvl w:val="2"/>
+          <w:numId w:val="1"/>
+        </w:numPr>
+        <w:rPr>
+          <w:sz w:val="24"/>
+        </w:rPr>
+      </w:pPr>
+      <w:r>
+        <w:rPr>
+          <w:sz w:val="24"/>
+        </w:rPr>
+        <w:t>Informationen können einfach in ein Profil (Schlüssel) als Sitzungsdetails (Werte) gespeichert/abgerufen werden</w:t>
+      </w:r>
+    </w:p>
+    <w:p>
+      <w:pPr>
+        <w:pStyle w:val="Listenabsatz"/>
+        <w:numPr>
+          <w:ilvl w:val="1"/>
+          <w:numId w:val="1"/>
+        </w:numPr>
+        <w:rPr>
+          <w:sz w:val="24"/>
+        </w:rPr>
+      </w:pPr>
+      <w:r>
+        <w:rPr>
+          <w:sz w:val="24"/>
+        </w:rPr>
+        <w:t>Datencaching</w:t>
+      </w:r>
+    </w:p>
+    <w:p>
+      <w:pPr>
+        <w:pStyle w:val="Listenabsatz"/>
+        <w:numPr>
+          <w:ilvl w:val="2"/>
+          <w:numId w:val="1"/>
+        </w:numPr>
+        <w:rPr>
+          <w:sz w:val="24"/>
+        </w:rPr>
+      </w:pPr>
+      <w:r>
+        <w:rPr>
+          <w:sz w:val="24"/>
+        </w:rPr>
+        <w:t>Daten in-Memory zwischenspeichern, um langwierigen Lese-/Schreibvorgängen auf Festplatten zu entgehen</w:t>
+      </w:r>
+    </w:p>
+    <w:p>
+      <w:pPr>
+        <w:pStyle w:val="Listenabsatz"/>
+        <w:numPr>
+          <w:ilvl w:val="2"/>
+          <w:numId w:val="1"/>
+        </w:numPr>
+        <w:rPr>
+          <w:sz w:val="24"/>
+        </w:rPr>
+      </w:pPr>
+      <w:r>
+        <w:rPr>
+          <w:sz w:val="24"/>
+        </w:rPr>
+        <w:t>Analysedaten zwischenspeichern (Analyseergebnisse einer komplexen SQL-Abfrage zwischenspeichern, damit die Abfrage nicht immer neu ausgeführt werden muss)</w:t>
+      </w:r>
+    </w:p>
+    <w:p>
+      <w:pPr>
+        <w:pStyle w:val="Listenabsatz"/>
+        <w:numPr>
+          <w:ilvl w:val="0"/>
+          <w:numId w:val="1"/>
+        </w:numPr>
+        <w:rPr>
+          <w:sz w:val="24"/>
+        </w:rPr>
+      </w:pPr>
+      <w:r>
+        <w:rPr>
+          <w:sz w:val="24"/>
+        </w:rPr>
+        <w:t xml:space="preserve">Hier gewählt </w:t>
+      </w:r>
+      <w:proofErr w:type="spellStart"/>
+      <w:r>
+        <w:rPr>
+          <w:sz w:val="24"/>
+        </w:rPr>
+        <w:t>Redis</w:t>
+      </w:r>
+      <w:proofErr w:type="spellEnd"/>
+      <w:r>
+        <w:rPr>
+          <w:sz w:val="24"/>
+        </w:rPr>
+        <w:t xml:space="preserve"> (Remote </w:t>
+      </w:r>
+      <w:proofErr w:type="spellStart"/>
+      <w:r>
+        <w:rPr>
+          <w:sz w:val="24"/>
+        </w:rPr>
+        <w:t>Dictionary</w:t>
+      </w:r>
+      <w:proofErr w:type="spellEnd"/>
+      <w:r>
+        <w:rPr>
+          <w:sz w:val="24"/>
+        </w:rPr>
+        <w:t xml:space="preserve"> Server)</w:t>
+      </w:r>
+    </w:p>
+    <w:p>
+      <w:pPr>
+        <w:pStyle w:val="Listenabsatz"/>
+        <w:numPr>
+          <w:ilvl w:val="1"/>
+          <w:numId w:val="1"/>
+        </w:numPr>
+        <w:rPr>
+          <w:sz w:val="24"/>
+        </w:rPr>
+      </w:pPr>
+      <w:r>
+        <w:rPr>
+          <w:sz w:val="24"/>
+        </w:rPr>
+        <w:t>Open-Source</w:t>
+      </w:r>
+    </w:p>
+    <w:p>
+      <w:pPr>
+        <w:pStyle w:val="Listenabsatz"/>
+        <w:numPr>
+          <w:ilvl w:val="1"/>
+          <w:numId w:val="1"/>
+        </w:numPr>
+        <w:rPr>
+          <w:sz w:val="24"/>
+        </w:rPr>
+      </w:pPr>
+      <w:r>
+        <w:rPr>
+          <w:sz w:val="24"/>
+        </w:rPr>
+        <w:t>Als v</w:t>
+      </w:r>
+      <w:r>
+        <w:rPr>
+          <w:sz w:val="24"/>
+        </w:rPr>
+        <w:t>erbreitetste</w:t>
+      </w:r>
+      <w:r>
+        <w:rPr>
+          <w:sz w:val="24"/>
+        </w:rPr>
+        <w:t>s</w:t>
+      </w:r>
+      <w:r>
+        <w:rPr>
+          <w:sz w:val="24"/>
+        </w:rPr>
+        <w:t xml:space="preserve"> Schlüssel-Werte-Datenbank</w:t>
+      </w:r>
+      <w:r>
+        <w:rPr>
+          <w:sz w:val="24"/>
+        </w:rPr>
+        <w:t xml:space="preserve"> DBMS</w:t>
+      </w:r>
+    </w:p>
+    <w:p>
+      <w:pPr>
+        <w:pStyle w:val="Listenabsatz"/>
+        <w:numPr>
+          <w:ilvl w:val="2"/>
+          <w:numId w:val="1"/>
+        </w:numPr>
+        <w:rPr>
+          <w:sz w:val="24"/>
+        </w:rPr>
+      </w:pPr>
+      <w:r>
+        <w:rPr>
+          <w:sz w:val="24"/>
+        </w:rPr>
+        <w:t>Gut dokumentiert</w:t>
+      </w:r>
+    </w:p>
+    <w:p>
+      <w:pPr>
+        <w:pStyle w:val="Listenabsatz"/>
+        <w:numPr>
+          <w:ilvl w:val="2"/>
+          <w:numId w:val="1"/>
+        </w:numPr>
+        <w:rPr>
+          <w:sz w:val="24"/>
+        </w:rPr>
+      </w:pPr>
+      <w:r>
+        <w:rPr>
+          <w:sz w:val="24"/>
+        </w:rPr>
+        <w:t>Wird in vielen Programmiersprachen durch Bibliotheken unterstü</w:t>
+      </w:r>
+      <w:r>
+        <w:rPr>
+          <w:sz w:val="24"/>
+        </w:rPr>
+        <w:t>t</w:t>
+      </w:r>
+      <w:r>
+        <w:rPr>
+          <w:sz w:val="24"/>
+        </w:rPr>
+        <w:t>zt</w:t>
+      </w:r>
+    </w:p>
+    <w:p>
+      <w:pPr>
+        <w:pStyle w:val="Listenabsatz"/>
+        <w:numPr>
+          <w:ilvl w:val="3"/>
+          <w:numId w:val="1"/>
+        </w:numPr>
+        <w:rPr>
+          <w:sz w:val="24"/>
+        </w:rPr>
+      </w:pPr>
+      <w:proofErr w:type="spellStart"/>
+      <w:r>
+        <w:rPr>
+          <w:sz w:val="24"/>
+        </w:rPr>
+        <w:t>Redis-py</w:t>
+      </w:r>
+      <w:proofErr w:type="spellEnd"/>
+      <w:r>
+        <w:rPr>
+          <w:sz w:val="24"/>
+        </w:rPr>
+        <w:t xml:space="preserve"> für Python </w:t>
       </w:r>
       <w:r>
         <w:rPr>
@@ -656,148 +628,15 @@
         <w:rPr>
           <w:sz w:val="24"/>
         </w:rPr>
-        <w:t xml:space="preserve"> Objekte repräsentieren)</w:t>
-      </w:r>
-    </w:p>
-    <w:p>
-      <w:pPr>
-        <w:pStyle w:val="Listenabsatz"/>
-        <w:numPr>
-          <w:ilvl w:val="1"/>
-          <w:numId w:val="1"/>
-        </w:numPr>
-        <w:rPr>
-          <w:sz w:val="24"/>
-        </w:rPr>
-      </w:pPr>
-      <w:r>
-        <w:rPr>
-          <w:sz w:val="24"/>
-        </w:rPr>
-        <w:t>Wert als Liste</w:t>
-      </w:r>
-    </w:p>
-    <w:p>
-      <w:pPr>
-        <w:pStyle w:val="Listenabsatz"/>
-        <w:numPr>
-          <w:ilvl w:val="1"/>
-          <w:numId w:val="1"/>
-        </w:numPr>
-        <w:rPr>
-          <w:sz w:val="24"/>
-        </w:rPr>
-      </w:pPr>
-      <w:r>
-        <w:rPr>
-          <w:sz w:val="24"/>
-        </w:rPr>
-        <w:t xml:space="preserve">Wert </w:t>
-      </w:r>
-      <w:proofErr w:type="spellStart"/>
-      <w:r>
-        <w:rPr>
-          <w:sz w:val="24"/>
-        </w:rPr>
-        <w:t>boolean</w:t>
-      </w:r>
-      <w:proofErr w:type="spellEnd"/>
-    </w:p>
-    <w:p>
-      <w:pPr>
-        <w:pStyle w:val="Listenabsatz"/>
-        <w:numPr>
-          <w:ilvl w:val="0"/>
-          <w:numId w:val="1"/>
-        </w:numPr>
-        <w:rPr>
-          <w:sz w:val="24"/>
-        </w:rPr>
-      </w:pPr>
-      <w:r>
-        <w:rPr>
-          <w:sz w:val="24"/>
-        </w:rPr>
-        <w:t>Man sieht</w:t>
-      </w:r>
-    </w:p>
-    <w:p>
-      <w:pPr>
-        <w:pStyle w:val="Listenabsatz"/>
-        <w:numPr>
-          <w:ilvl w:val="1"/>
-          <w:numId w:val="1"/>
-        </w:numPr>
-        <w:rPr>
-          <w:sz w:val="24"/>
-        </w:rPr>
-      </w:pPr>
-      <w:r>
-        <w:rPr>
-          <w:sz w:val="24"/>
-        </w:rPr>
-        <w:t>Datensätze bi</w:t>
-      </w:r>
-      <w:r>
-        <w:rPr>
-          <w:sz w:val="24"/>
-        </w:rPr>
-        <w:t>s auf Eindeutigkeit der Primärsc</w:t>
-      </w:r>
-      <w:r>
-        <w:rPr>
-          <w:sz w:val="24"/>
-        </w:rPr>
-        <w:t>hlüssel unabhängig voneinander</w:t>
-      </w:r>
-    </w:p>
-    <w:p>
-      <w:pPr>
-        <w:pStyle w:val="Listenabsatz"/>
-        <w:numPr>
-          <w:ilvl w:val="1"/>
-          <w:numId w:val="1"/>
-        </w:numPr>
-        <w:rPr>
-          <w:sz w:val="24"/>
-        </w:rPr>
-      </w:pPr>
-      <w:r>
-        <w:rPr>
-          <w:sz w:val="24"/>
-        </w:rPr>
-        <w:t>Insbesondere unterschiedliche Attribut</w:t>
-      </w:r>
-      <w:r>
-        <w:rPr>
-          <w:sz w:val="24"/>
-        </w:rPr>
-        <w:t>anzahl</w:t>
-      </w:r>
-    </w:p>
-    <w:p>
-      <w:pPr>
-        <w:pStyle w:val="Listenabsatz"/>
-        <w:numPr>
-          <w:ilvl w:val="1"/>
-          <w:numId w:val="1"/>
-        </w:numPr>
-        <w:rPr>
-          <w:sz w:val="24"/>
-        </w:rPr>
-      </w:pPr>
-      <w:r>
-        <w:rPr>
-          <w:sz w:val="24"/>
-        </w:rPr>
-        <w:t>Unabhängigkeit führt auch dazu, dass Datensätze in keiner Beziehung zueinander stehen -&gt; schwierig für Abfragen</w:t>
-      </w:r>
-      <w:r>
-        <w:rPr>
-          <w:sz w:val="24"/>
-        </w:rPr>
-        <w:t xml:space="preserve"> im Sinne von SQL </w:t>
-      </w:r>
+        <w:t xml:space="preserve"> Alle für uns relevanten Operationen abbildbar</w:t>
+      </w:r>
+    </w:p>
+    <w:p>
+      <w:pPr>
+        <w:rPr>
+          <w:sz w:val="24"/>
+        </w:rPr>
+      </w:pPr>
     </w:p>
     <w:p>
       <w:pPr>
@@ -807,30 +646,288 @@
           <w:u w:val="single"/>
         </w:rPr>
       </w:pPr>
-    </w:p>
-    <w:p>
-      <w:pPr>
+      <w:r>
         <w:rPr>
           <w:b/>
           <w:sz w:val="28"/>
           <w:u w:val="single"/>
         </w:rPr>
-      </w:pPr>
-    </w:p>
-    <w:p>
-      <w:pPr>
-        <w:rPr>
-          <w:sz w:val="24"/>
-        </w:rPr>
-      </w:pPr>
-      <w:r>
+        <w:t>Prinzip Schlüssel-Werte-Datenbank</w:t>
+      </w:r>
+    </w:p>
+    <w:p>
+      <w:pPr>
+        <w:pStyle w:val="Listenabsatz"/>
+        <w:numPr>
+          <w:ilvl w:val="0"/>
+          <w:numId w:val="1"/>
+        </w:numPr>
+        <w:rPr>
+          <w:sz w:val="24"/>
+        </w:rPr>
+      </w:pPr>
+      <w:r>
+        <w:rPr>
+          <w:sz w:val="24"/>
+        </w:rPr>
+        <w:t>Einfacher Schlüssel (Matrikelnummer) mit einfachem Wert (Name als String)</w:t>
+      </w:r>
+    </w:p>
+    <w:p>
+      <w:pPr>
+        <w:pStyle w:val="Listenabsatz"/>
+        <w:numPr>
+          <w:ilvl w:val="0"/>
+          <w:numId w:val="1"/>
+        </w:numPr>
+        <w:rPr>
+          <w:sz w:val="24"/>
+        </w:rPr>
+      </w:pPr>
+      <w:r>
+        <w:rPr>
+          <w:sz w:val="24"/>
+        </w:rPr>
+        <w:t>Spreche</w:t>
+      </w:r>
+      <w:r>
+        <w:rPr>
+          <w:sz w:val="24"/>
+        </w:rPr>
+        <w:t>nder Schlüssel</w:t>
+      </w:r>
+    </w:p>
+    <w:p>
+      <w:pPr>
+        <w:pStyle w:val="Listenabsatz"/>
+        <w:numPr>
+          <w:ilvl w:val="1"/>
+          <w:numId w:val="1"/>
+        </w:numPr>
+        <w:rPr>
+          <w:sz w:val="24"/>
+        </w:rPr>
+      </w:pPr>
+      <w:r>
+        <w:rPr>
+          <w:sz w:val="24"/>
+        </w:rPr>
+        <w:t xml:space="preserve">Wert als Hash (Hash </w:t>
+      </w:r>
+      <w:proofErr w:type="spellStart"/>
+      <w:r>
+        <w:rPr>
+          <w:sz w:val="24"/>
+        </w:rPr>
+        <w:t>mappt</w:t>
+      </w:r>
+      <w:proofErr w:type="spellEnd"/>
+      <w:r>
+        <w:rPr>
+          <w:sz w:val="24"/>
+        </w:rPr>
+        <w:t xml:space="preserve"> Felder mit Werten </w:t>
+      </w:r>
+      <w:r>
+        <w:rPr>
+          <w:sz w:val="24"/>
+        </w:rPr>
+        <w:sym w:font="Wingdings" w:char="F0E0"/>
+      </w:r>
+      <w:r>
+        <w:rPr>
+          <w:sz w:val="24"/>
+        </w:rPr>
+        <w:t xml:space="preserve"> Objekte repräsentieren)</w:t>
+      </w:r>
+    </w:p>
+    <w:p>
+      <w:pPr>
+        <w:pStyle w:val="Listenabsatz"/>
+        <w:numPr>
+          <w:ilvl w:val="1"/>
+          <w:numId w:val="1"/>
+        </w:numPr>
+        <w:rPr>
+          <w:sz w:val="24"/>
+        </w:rPr>
+      </w:pPr>
+      <w:r>
+        <w:rPr>
+          <w:sz w:val="24"/>
+        </w:rPr>
+        <w:t>Wert als Liste</w:t>
+      </w:r>
+    </w:p>
+    <w:p>
+      <w:pPr>
+        <w:pStyle w:val="Listenabsatz"/>
+        <w:numPr>
+          <w:ilvl w:val="1"/>
+          <w:numId w:val="1"/>
+        </w:numPr>
+        <w:rPr>
+          <w:sz w:val="24"/>
+        </w:rPr>
+      </w:pPr>
+      <w:r>
+        <w:rPr>
+          <w:sz w:val="24"/>
+        </w:rPr>
+        <w:t xml:space="preserve">Wert </w:t>
+      </w:r>
+      <w:proofErr w:type="spellStart"/>
+      <w:r>
+        <w:rPr>
+          <w:sz w:val="24"/>
+        </w:rPr>
+        <w:t>boolean</w:t>
+      </w:r>
+      <w:proofErr w:type="spellEnd"/>
+    </w:p>
+    <w:p>
+      <w:pPr>
+        <w:pStyle w:val="Listenabsatz"/>
+        <w:numPr>
+          <w:ilvl w:val="0"/>
+          <w:numId w:val="1"/>
+        </w:numPr>
+        <w:rPr>
+          <w:sz w:val="24"/>
+        </w:rPr>
+      </w:pPr>
+      <w:r>
+        <w:rPr>
+          <w:sz w:val="24"/>
+        </w:rPr>
+        <w:t>Man sieht</w:t>
+      </w:r>
+    </w:p>
+    <w:p>
+      <w:pPr>
+        <w:pStyle w:val="Listenabsatz"/>
+        <w:numPr>
+          <w:ilvl w:val="1"/>
+          <w:numId w:val="1"/>
+        </w:numPr>
+        <w:rPr>
+          <w:sz w:val="24"/>
+        </w:rPr>
+      </w:pPr>
+      <w:r>
+        <w:rPr>
+          <w:sz w:val="24"/>
+        </w:rPr>
+        <w:t>Datensätze bi</w:t>
+      </w:r>
+      <w:r>
+        <w:rPr>
+          <w:sz w:val="24"/>
+        </w:rPr>
+        <w:t>s auf Eindeutigkeit der Primärsc</w:t>
+      </w:r>
+      <w:r>
+        <w:rPr>
+          <w:sz w:val="24"/>
+        </w:rPr>
+        <w:t>hlüssel unabhängig voneinander</w:t>
+      </w:r>
+    </w:p>
+    <w:p>
+      <w:pPr>
+        <w:pStyle w:val="Listenabsatz"/>
+        <w:numPr>
+          <w:ilvl w:val="1"/>
+          <w:numId w:val="1"/>
+        </w:numPr>
+        <w:rPr>
+          <w:sz w:val="24"/>
+        </w:rPr>
+      </w:pPr>
+      <w:r>
+        <w:rPr>
+          <w:sz w:val="24"/>
+        </w:rPr>
+        <w:t>Insbesondere unterschiedliche Attribut</w:t>
+      </w:r>
+      <w:r>
+        <w:rPr>
+          <w:sz w:val="24"/>
+        </w:rPr>
+        <w:t>anzahl</w:t>
+      </w:r>
+      <w:r>
+        <w:rPr>
+          <w:sz w:val="24"/>
+        </w:rPr>
+        <w:t xml:space="preserve"> und Attributformen</w:t>
+      </w:r>
+    </w:p>
+    <w:p>
+      <w:pPr>
+        <w:pStyle w:val="Listenabsatz"/>
+        <w:numPr>
+          <w:ilvl w:val="1"/>
+          <w:numId w:val="1"/>
+        </w:numPr>
+        <w:rPr>
+          <w:sz w:val="24"/>
+        </w:rPr>
+      </w:pPr>
+      <w:r>
+        <w:rPr>
+          <w:sz w:val="24"/>
+        </w:rPr>
+        <w:lastRenderedPageBreak/>
+        <w:t>Unabhängigkeit führt auch dazu, dass Datensätze in keiner Beziehung zueinander stehen -&gt; schwierig für Abfragen</w:t>
+      </w:r>
+      <w:r>
+        <w:rPr>
+          <w:sz w:val="24"/>
+        </w:rPr>
+        <w:t xml:space="preserve"> im Sinne von SQL </w:t>
+      </w:r>
+    </w:p>
+    <w:p>
+      <w:pPr>
         <w:rPr>
           <w:b/>
           <w:sz w:val="28"/>
           <w:u w:val="single"/>
         </w:rPr>
+      </w:pPr>
+    </w:p>
+    <w:p>
+      <w:pPr>
+        <w:rPr>
+          <w:b/>
+          <w:sz w:val="28"/>
+          <w:u w:val="single"/>
+        </w:rPr>
+      </w:pPr>
+    </w:p>
+    <w:p>
+      <w:pPr>
+        <w:rPr>
+          <w:sz w:val="24"/>
+        </w:rPr>
+      </w:pPr>
+      <w:r>
+        <w:rPr>
+          <w:b/>
+          <w:sz w:val="28"/>
+          <w:u w:val="single"/>
+        </w:rPr>
         <w:t>Aktuelles Modell</w:t>
       </w:r>
+      <w:r>
+        <w:rPr>
+          <w:b/>
+          <w:sz w:val="28"/>
+          <w:u w:val="single"/>
+        </w:rPr>
+        <w:t xml:space="preserve"> für unseren Anwendungsfall</w:t>
+      </w:r>
     </w:p>
     <w:p>
       <w:pPr>
@@ -879,6 +976,36 @@
         <w:rPr>
           <w:sz w:val="24"/>
         </w:rPr>
+        <w:t xml:space="preserve">(Legende) </w:t>
+      </w:r>
+      <w:r>
+        <w:rPr>
+          <w:sz w:val="24"/>
+        </w:rPr>
+        <w:t>Farbcodierung f</w:t>
+      </w:r>
+      <w:r>
+        <w:rPr>
+          <w:sz w:val="24"/>
+        </w:rPr>
+        <w:t>ür jeden Datensatz Bildungsvorschrift Schlüssel (rot), Beispiel Schlüssel (grün) und Beispiel Wert (blau)</w:t>
+      </w:r>
+    </w:p>
+    <w:p>
+      <w:pPr>
+        <w:pStyle w:val="Listenabsatz"/>
+        <w:numPr>
+          <w:ilvl w:val="0"/>
+          <w:numId w:val="1"/>
+        </w:numPr>
+        <w:rPr>
+          <w:sz w:val="24"/>
+        </w:rPr>
+      </w:pPr>
+      <w:r>
+        <w:rPr>
+          <w:sz w:val="24"/>
+        </w:rPr>
         <w:t xml:space="preserve">Rohdaten </w:t>
       </w:r>
       <w:r>
@@ -1095,7 +1222,31 @@
         <w:rPr>
           <w:sz w:val="24"/>
         </w:rPr>
-        <w:t>“ zur Herstellung der Verknüpfung zu den Eigenschaften</w:t>
+        <w:t xml:space="preserve">“ </w:t>
+      </w:r>
+      <w:r>
+        <w:rPr>
+          <w:sz w:val="24"/>
+        </w:rPr>
+        <w:t xml:space="preserve">als Information </w:t>
+      </w:r>
+      <w:r>
+        <w:rPr>
+          <w:sz w:val="24"/>
+        </w:rPr>
+        <w:t>zur Herstellung der Ver</w:t>
+      </w:r>
+      <w:r>
+        <w:rPr>
+          <w:sz w:val="24"/>
+        </w:rPr>
+        <w:t>bindung</w:t>
+      </w:r>
+      <w:r>
+        <w:rPr>
+          <w:sz w:val="24"/>
+        </w:rPr>
+        <w:t xml:space="preserve"> zu den Eigenschaften</w:t>
       </w:r>
       <w:r>
         <w:rPr>
@@ -1175,121 +1326,13 @@
         <w:rPr>
           <w:sz w:val="24"/>
         </w:rPr>
-        <w:t xml:space="preserve"> Verknüpfung der Ausprägungen der Eigenschaften mit den Verknüpfungen, welche diese Ausprägung besitzen</w:t>
-      </w:r>
-    </w:p>
-    <w:p>
-      <w:pPr>
-        <w:pStyle w:val="Listenabsatz"/>
-        <w:numPr>
-          <w:ilvl w:val="1"/>
-          <w:numId w:val="1"/>
-        </w:numPr>
-        <w:rPr>
-          <w:sz w:val="24"/>
-        </w:rPr>
-      </w:pPr>
-      <w:r>
-        <w:rPr>
-          <w:sz w:val="24"/>
-        </w:rPr>
-        <w:t>Bildungsvorschrift „Name der Eigenschaft“, Trennzeichen, Ausprägung</w:t>
-      </w:r>
-    </w:p>
-    <w:p>
-      <w:pPr>
-        <w:pStyle w:val="Listenabsatz"/>
-        <w:numPr>
-          <w:ilvl w:val="1"/>
-          <w:numId w:val="1"/>
-        </w:numPr>
-        <w:rPr>
-          <w:sz w:val="24"/>
-        </w:rPr>
-      </w:pPr>
-      <w:r>
-        <w:rPr>
-          <w:sz w:val="24"/>
-        </w:rPr>
-        <w:t xml:space="preserve">Werte als Bitmaps </w:t>
-      </w:r>
-      <w:r>
-        <w:rPr>
-          <w:sz w:val="24"/>
-        </w:rPr>
-        <w:sym w:font="Wingdings" w:char="F0E0"/>
-      </w:r>
-      <w:r>
-        <w:rPr>
-          <w:sz w:val="24"/>
-        </w:rPr>
-        <w:t xml:space="preserve"> 0 heißt in der Verknüpfung ist diese Ausprägung nicht vorhanden, 1 heißt in der Verknüpfung vorhanden</w:t>
-      </w:r>
-    </w:p>
-    <w:p>
-      <w:pPr>
-        <w:pStyle w:val="Listenabsatz"/>
-        <w:numPr>
-          <w:ilvl w:val="1"/>
-          <w:numId w:val="1"/>
-        </w:numPr>
-        <w:rPr>
-          <w:sz w:val="24"/>
-        </w:rPr>
-      </w:pPr>
-      <w:r>
-        <w:rPr>
-          <w:sz w:val="24"/>
-        </w:rPr>
-        <w:t>Beispiel durchgehen (braun)</w:t>
-      </w:r>
-    </w:p>
-    <w:p>
-      <w:pPr>
-        <w:pStyle w:val="Listenabsatz"/>
-        <w:numPr>
-          <w:ilvl w:val="0"/>
-          <w:numId w:val="1"/>
-        </w:numPr>
-        <w:rPr>
-          <w:sz w:val="24"/>
-        </w:rPr>
-      </w:pPr>
-      <w:r>
-        <w:rPr>
-          <w:sz w:val="24"/>
-        </w:rPr>
-        <w:t>Daraus folgt</w:t>
-      </w:r>
-    </w:p>
-    <w:p>
-      <w:pPr>
-        <w:pStyle w:val="Listenabsatz"/>
-        <w:numPr>
-          <w:ilvl w:val="1"/>
-          <w:numId w:val="1"/>
-        </w:numPr>
-        <w:rPr>
-          <w:sz w:val="24"/>
-        </w:rPr>
-      </w:pPr>
-      <w:r>
-        <w:rPr>
-          <w:sz w:val="24"/>
-        </w:rPr>
-        <w:t xml:space="preserve">Ich möchte alle Verknüpfungen, welche TEIL:C und FA:005830 haben </w:t>
-      </w:r>
-      <w:r>
-        <w:rPr>
-          <w:sz w:val="24"/>
-        </w:rPr>
-        <w:sym w:font="Wingdings" w:char="F0E0"/>
-      </w:r>
-      <w:r>
-        <w:rPr>
-          <w:sz w:val="24"/>
-        </w:rPr>
-        <w:t xml:space="preserve"> TEIL:C und FA:005830</w:t>
+        <w:t xml:space="preserve"> </w:t>
+      </w:r>
+      <w:r>
+        <w:rPr>
+          <w:sz w:val="24"/>
+        </w:rPr>
+        <w:t xml:space="preserve">Bilden </w:t>
       </w:r>
       <w:bookmarkStart w:id="0" w:name="_GoBack"/>
       <w:bookmarkEnd w:id="0"/>
@@ -1297,21 +1340,248 @@
         <w:rPr>
           <w:sz w:val="24"/>
         </w:rPr>
+        <w:t>V</w:t>
+      </w:r>
+      <w:r>
+        <w:rPr>
+          <w:sz w:val="24"/>
+        </w:rPr>
+        <w:t>erbindung</w:t>
+      </w:r>
+      <w:r>
+        <w:rPr>
+          <w:sz w:val="24"/>
+        </w:rPr>
+        <w:t>en</w:t>
+      </w:r>
+      <w:r>
+        <w:rPr>
+          <w:sz w:val="24"/>
+        </w:rPr>
+        <w:t xml:space="preserve"> der Ausprägungen der Eigenschaften mit den Verknüpfungen, welche diese Ausprägung besitzen</w:t>
+      </w:r>
+    </w:p>
+    <w:p>
+      <w:pPr>
+        <w:pStyle w:val="Listenabsatz"/>
+        <w:numPr>
+          <w:ilvl w:val="1"/>
+          <w:numId w:val="1"/>
+        </w:numPr>
+        <w:rPr>
+          <w:sz w:val="24"/>
+        </w:rPr>
+      </w:pPr>
+      <w:r>
+        <w:rPr>
+          <w:sz w:val="24"/>
+        </w:rPr>
+        <w:t>Bildungsvorschrift „Name der Eigenschaft“, Trennzeichen, Ausprägung</w:t>
+      </w:r>
+    </w:p>
+    <w:p>
+      <w:pPr>
+        <w:pStyle w:val="Listenabsatz"/>
+        <w:numPr>
+          <w:ilvl w:val="1"/>
+          <w:numId w:val="1"/>
+        </w:numPr>
+        <w:rPr>
+          <w:sz w:val="24"/>
+        </w:rPr>
+      </w:pPr>
+      <w:r>
+        <w:rPr>
+          <w:sz w:val="24"/>
+        </w:rPr>
+        <w:t xml:space="preserve">Werte als Bitmaps </w:t>
+      </w:r>
+      <w:r>
+        <w:rPr>
+          <w:sz w:val="24"/>
+        </w:rPr>
+        <w:sym w:font="Wingdings" w:char="F0E0"/>
+      </w:r>
+      <w:r>
+        <w:rPr>
+          <w:sz w:val="24"/>
+        </w:rPr>
+        <w:t xml:space="preserve"> 0 heißt in der Verknüpfung ist diese Ausprägung nicht vorhanden, 1 heißt in der Verknüpfung vorhanden</w:t>
+      </w:r>
+    </w:p>
+    <w:p>
+      <w:pPr>
+        <w:pStyle w:val="Listenabsatz"/>
+        <w:numPr>
+          <w:ilvl w:val="1"/>
+          <w:numId w:val="1"/>
+        </w:numPr>
+        <w:rPr>
+          <w:sz w:val="24"/>
+        </w:rPr>
+      </w:pPr>
+      <w:r>
+        <w:rPr>
+          <w:sz w:val="24"/>
+        </w:rPr>
+        <w:t>Beispiel braun</w:t>
+      </w:r>
+    </w:p>
+    <w:p>
+      <w:pPr>
+        <w:rPr>
+          <w:sz w:val="24"/>
+        </w:rPr>
+      </w:pPr>
+      <w:r>
+        <w:rPr>
+          <w:b/>
+          <w:sz w:val="28"/>
+          <w:u w:val="single"/>
+        </w:rPr>
+        <w:t>Eigenschaften der Analysen</w:t>
+      </w:r>
+      <w:r>
+        <w:rPr>
+          <w:b/>
+          <w:sz w:val="28"/>
+          <w:u w:val="single"/>
+        </w:rPr>
         <w:t xml:space="preserve"> </w:t>
       </w:r>
+    </w:p>
+    <w:p>
+      <w:pPr>
+        <w:pStyle w:val="Listenabsatz"/>
+        <w:numPr>
+          <w:ilvl w:val="0"/>
+          <w:numId w:val="1"/>
+        </w:numPr>
+        <w:rPr>
+          <w:sz w:val="24"/>
+        </w:rPr>
+      </w:pPr>
+      <w:r>
+        <w:rPr>
+          <w:sz w:val="24"/>
+        </w:rPr>
+        <w:t xml:space="preserve">Wichtige, große Datenmengen </w:t>
+      </w:r>
+      <w:r>
+        <w:rPr>
+          <w:sz w:val="24"/>
+        </w:rPr>
+        <w:sym w:font="Wingdings" w:char="F0E0"/>
+      </w:r>
+      <w:r>
+        <w:rPr>
+          <w:sz w:val="24"/>
+        </w:rPr>
+        <w:t xml:space="preserve"> Alle Verknüpfungen, gebrauchte Eigenschaften</w:t>
+      </w:r>
+    </w:p>
+    <w:p>
+      <w:pPr>
+        <w:pStyle w:val="Listenabsatz"/>
+        <w:numPr>
+          <w:ilvl w:val="0"/>
+          <w:numId w:val="1"/>
+        </w:numPr>
+        <w:rPr>
+          <w:sz w:val="24"/>
+        </w:rPr>
+      </w:pPr>
+      <w:r>
+        <w:rPr>
+          <w:sz w:val="24"/>
+        </w:rPr>
+        <w:t xml:space="preserve">Weniger Abfragen an Datenbank </w:t>
+      </w:r>
+      <w:r>
+        <w:rPr>
+          <w:sz w:val="24"/>
+        </w:rPr>
+        <w:sym w:font="Wingdings" w:char="F0E0"/>
+      </w:r>
+      <w:r>
+        <w:rPr>
+          <w:sz w:val="24"/>
+        </w:rPr>
+        <w:t xml:space="preserve"> Viele Daten auf einmal holen</w:t>
+      </w:r>
+    </w:p>
+    <w:p>
+      <w:pPr>
+        <w:pStyle w:val="Listenabsatz"/>
+        <w:numPr>
+          <w:ilvl w:val="0"/>
+          <w:numId w:val="1"/>
+        </w:numPr>
+        <w:rPr>
+          <w:sz w:val="24"/>
+        </w:rPr>
+      </w:pPr>
+      <w:r>
+        <w:rPr>
+          <w:sz w:val="24"/>
+        </w:rPr>
+        <w:t xml:space="preserve">Sehr gute Performance </w:t>
+      </w:r>
+      <w:r>
+        <w:rPr>
+          <w:sz w:val="24"/>
+        </w:rPr>
+        <w:sym w:font="Wingdings" w:char="F0E0"/>
+      </w:r>
+      <w:r>
+        <w:rPr>
+          <w:sz w:val="24"/>
+        </w:rPr>
+        <w:t xml:space="preserve"> Wenig Latenz (nicht immer gegen DB schießen), Zeit maßgeblich durch das genutzte </w:t>
+      </w:r>
       <w:proofErr w:type="spellStart"/>
       <w:r>
         <w:rPr>
           <w:sz w:val="24"/>
         </w:rPr>
-        <w:t>Bitweise</w:t>
+        <w:t>Pythonscript</w:t>
       </w:r>
       <w:proofErr w:type="spellEnd"/>
       <w:r>
         <w:rPr>
           <w:sz w:val="24"/>
         </w:rPr>
-        <w:t xml:space="preserve"> UND verknüpfen </w:t>
+        <w:t xml:space="preserve"> beeinflusst</w:t>
+      </w:r>
+    </w:p>
+    <w:p>
+      <w:pPr>
+        <w:pStyle w:val="Listenabsatz"/>
+        <w:numPr>
+          <w:ilvl w:val="0"/>
+          <w:numId w:val="1"/>
+        </w:numPr>
+        <w:rPr>
+          <w:sz w:val="24"/>
+        </w:rPr>
+      </w:pPr>
+      <w:r>
+        <w:rPr>
+          <w:sz w:val="24"/>
+        </w:rPr>
+        <w:t xml:space="preserve">Komplexe Struktur </w:t>
+      </w:r>
+      <w:r>
+        <w:rPr>
+          <w:sz w:val="24"/>
+        </w:rPr>
+        <w:sym w:font="Wingdings" w:char="F0E0"/>
+      </w:r>
+      <w:r>
+        <w:rPr>
+          <w:sz w:val="24"/>
+        </w:rPr>
+        <w:t xml:space="preserve"> Nicht leicht nachzuvollziehen wie SQL Statements, Abfragen letztendlich recht verschachtelt</w:t>
       </w:r>
     </w:p>
     <w:sectPr>
@@ -1584,6 +1854,118 @@
       <w:rPr>
         <w:rFonts w:ascii="Wingdings" w:hAnsi="Wingdings" w:hint="default"/>
         <w:sz w:val="20"/>
+      </w:rPr>
+    </w:lvl>
+  </w:abstractNum>
+  <w:abstractNum w:abstractNumId="2" w15:restartNumberingAfterBreak="0">
+    <w:nsid w:val="7DF570F2"/>
+    <w:multiLevelType w:val="hybridMultilevel"/>
+    <w:tmpl w:val="BA54E28E"/>
+    <w:lvl w:ilvl="0" w:tplc="4E9AF89A">
+      <w:numFmt w:val="bullet"/>
+      <w:lvlText w:val="-"/>
+      <w:lvlJc w:val="left"/>
+      <w:pPr>
+        <w:ind w:left="720" w:hanging="360"/>
+      </w:pPr>
+      <w:rPr>
+        <w:rFonts w:ascii="Calibri" w:eastAsiaTheme="minorHAnsi" w:hAnsi="Calibri" w:cs="Calibri" w:hint="default"/>
+      </w:rPr>
+    </w:lvl>
+    <w:lvl w:ilvl="1" w:tplc="04070003" w:tentative="1">
+      <w:start w:val="1"/>
+      <w:numFmt w:val="bullet"/>
+      <w:lvlText w:val="o"/>
+      <w:lvlJc w:val="left"/>
+      <w:pPr>
+        <w:ind w:left="1440" w:hanging="360"/>
+      </w:pPr>
+      <w:rPr>
+        <w:rFonts w:ascii="Courier New" w:hAnsi="Courier New" w:cs="Courier New" w:hint="default"/>
+      </w:rPr>
+    </w:lvl>
+    <w:lvl w:ilvl="2" w:tplc="04070005" w:tentative="1">
+      <w:start w:val="1"/>
+      <w:numFmt w:val="bullet"/>
+      <w:lvlText w:val=""/>
+      <w:lvlJc w:val="left"/>
+      <w:pPr>
+        <w:ind w:left="2160" w:hanging="360"/>
+      </w:pPr>
+      <w:rPr>
+        <w:rFonts w:ascii="Wingdings" w:hAnsi="Wingdings" w:hint="default"/>
+      </w:rPr>
+    </w:lvl>
+    <w:lvl w:ilvl="3" w:tplc="04070001" w:tentative="1">
+      <w:start w:val="1"/>
+      <w:numFmt w:val="bullet"/>
+      <w:lvlText w:val=""/>
+      <w:lvlJc w:val="left"/>
+      <w:pPr>
+        <w:ind w:left="2880" w:hanging="360"/>
+      </w:pPr>
+      <w:rPr>
+        <w:rFonts w:ascii="Symbol" w:hAnsi="Symbol" w:hint="default"/>
+      </w:rPr>
+    </w:lvl>
+    <w:lvl w:ilvl="4" w:tplc="04070003" w:tentative="1">
+      <w:start w:val="1"/>
+      <w:numFmt w:val="bullet"/>
+      <w:lvlText w:val="o"/>
+      <w:lvlJc w:val="left"/>
+      <w:pPr>
+        <w:ind w:left="3600" w:hanging="360"/>
+      </w:pPr>
+      <w:rPr>
+        <w:rFonts w:ascii="Courier New" w:hAnsi="Courier New" w:cs="Courier New" w:hint="default"/>
+      </w:rPr>
+    </w:lvl>
+    <w:lvl w:ilvl="5" w:tplc="04070005" w:tentative="1">
+      <w:start w:val="1"/>
+      <w:numFmt w:val="bullet"/>
+      <w:lvlText w:val=""/>
+      <w:lvlJc w:val="left"/>
+      <w:pPr>
+        <w:ind w:left="4320" w:hanging="360"/>
+      </w:pPr>
+      <w:rPr>
+        <w:rFonts w:ascii="Wingdings" w:hAnsi="Wingdings" w:hint="default"/>
+      </w:rPr>
+    </w:lvl>
+    <w:lvl w:ilvl="6" w:tplc="04070001" w:tentative="1">
+      <w:start w:val="1"/>
+      <w:numFmt w:val="bullet"/>
+      <w:lvlText w:val=""/>
+      <w:lvlJc w:val="left"/>
+      <w:pPr>
+        <w:ind w:left="5040" w:hanging="360"/>
+      </w:pPr>
+      <w:rPr>
+        <w:rFonts w:ascii="Symbol" w:hAnsi="Symbol" w:hint="default"/>
+      </w:rPr>
+    </w:lvl>
+    <w:lvl w:ilvl="7" w:tplc="04070003" w:tentative="1">
+      <w:start w:val="1"/>
+      <w:numFmt w:val="bullet"/>
+      <w:lvlText w:val="o"/>
+      <w:lvlJc w:val="left"/>
+      <w:pPr>
+        <w:ind w:left="5760" w:hanging="360"/>
+      </w:pPr>
+      <w:rPr>
+        <w:rFonts w:ascii="Courier New" w:hAnsi="Courier New" w:cs="Courier New" w:hint="default"/>
+      </w:rPr>
+    </w:lvl>
+    <w:lvl w:ilvl="8" w:tplc="04070005" w:tentative="1">
+      <w:start w:val="1"/>
+      <w:numFmt w:val="bullet"/>
+      <w:lvlText w:val=""/>
+      <w:lvlJc w:val="left"/>
+      <w:pPr>
+        <w:ind w:left="6480" w:hanging="360"/>
+      </w:pPr>
+      <w:rPr>
+        <w:rFonts w:ascii="Wingdings" w:hAnsi="Wingdings" w:hint="default"/>
       </w:rPr>
     </w:lvl>
   </w:abstractNum>
@@ -1703,6 +2085,9 @@
         </w:rPr>
       </w:lvl>
     </w:lvlOverride>
+  </w:num>
+  <w:num w:numId="6">
+    <w:abstractNumId w:val="2"/>
   </w:num>
 </w:numbering>
 </file>

</xml_diff>